<commit_message>
Primeira tabela de tokens e exemplo para extracao de tokens
</commit_message>
<xml_diff>
--- a/Entrega1/Questões.docx
+++ b/Entrega1/Questões.docx
@@ -25,77 +25,171 @@
     <w:p>
       <w:pPr>
         <w:rPr>
-          <w:rFonts w:ascii="Arial" w:hAnsi="Arial" w:cs="Arial"/>
-          <w:b/>
-          <w:sz w:val="20"/>
-          <w:szCs w:val="20"/>
-        </w:rPr>
-      </w:pPr>
-      <w:r>
-        <w:rPr>
-          <w:rFonts w:ascii="Arial" w:hAnsi="Arial" w:cs="Arial"/>
-          <w:b/>
-          <w:sz w:val="20"/>
-          <w:szCs w:val="20"/>
+          <w:rStyle w:val="Forte"/>
+        </w:rPr>
+      </w:pPr>
+      <w:r>
+        <w:rPr>
+          <w:rStyle w:val="Forte"/>
         </w:rPr>
         <w:t>1. Quais são as funções do analisador léxico no</w:t>
       </w:r>
       <w:r>
         <w:rPr>
-          <w:rFonts w:ascii="Arial" w:hAnsi="Arial" w:cs="Arial"/>
-          <w:b/>
-          <w:sz w:val="20"/>
-          <w:szCs w:val="20"/>
+          <w:rStyle w:val="Forte"/>
         </w:rPr>
         <w:t>s compiladores/interpretadores?</w:t>
       </w:r>
     </w:p>
     <w:p>
       <w:pPr>
-        <w:rPr>
-          <w:rFonts w:ascii="Arial" w:hAnsi="Arial" w:cs="Arial"/>
-          <w:b/>
-          <w:sz w:val="20"/>
-          <w:szCs w:val="20"/>
-        </w:rPr>
-      </w:pPr>
+        <w:spacing w:after="0"/>
+        <w:ind w:firstLine="708"/>
+        <w:rPr>
+          <w:rStyle w:val="Forte"/>
+          <w:color w:val="595959" w:themeColor="text1" w:themeTint="A6"/>
+        </w:rPr>
+      </w:pPr>
+      <w:r>
+        <w:rPr>
+          <w:rStyle w:val="Forte"/>
+          <w:color w:val="595959" w:themeColor="text1" w:themeTint="A6"/>
+        </w:rPr>
+        <w:t xml:space="preserve">O analisador léxico possui várias funções no projeto de um compilador. A principal delas é a extração dos elementos básicos da linguagem em cadeias de caracteres mapeadas para outras de tamanho fixo. Esse mapeamento </w:t>
+      </w:r>
+      <w:r>
+        <w:rPr>
+          <w:rStyle w:val="Forte"/>
+          <w:color w:val="595959" w:themeColor="text1" w:themeTint="A6"/>
+        </w:rPr>
+        <w:t>gera</w:t>
+      </w:r>
+      <w:r>
+        <w:rPr>
+          <w:rStyle w:val="Forte"/>
+          <w:color w:val="595959" w:themeColor="text1" w:themeTint="A6"/>
+        </w:rPr>
+        <w:t xml:space="preserve"> os chamados átomos.</w:t>
+      </w:r>
+      <w:r>
+        <w:rPr>
+          <w:rStyle w:val="Forte"/>
+          <w:color w:val="595959" w:themeColor="text1" w:themeTint="A6"/>
+        </w:rPr>
+        <w:t xml:space="preserve"> Dentre os elementos básicos da lingugem, existem os identificadores e as palavras reservadas.</w:t>
+      </w:r>
+    </w:p>
+    <w:p>
+      <w:pPr>
+        <w:spacing w:after="0"/>
+        <w:ind w:firstLine="708"/>
+        <w:rPr>
+          <w:rStyle w:val="Forte"/>
+          <w:color w:val="595959" w:themeColor="text1" w:themeTint="A6"/>
+        </w:rPr>
+      </w:pPr>
+      <w:r>
+        <w:rPr>
+          <w:rStyle w:val="Forte"/>
+          <w:color w:val="595959" w:themeColor="text1" w:themeTint="A6"/>
+        </w:rPr>
+        <w:t xml:space="preserve">Além disso, ele é responsável também pela remoção </w:t>
+      </w:r>
+      <w:r>
+        <w:rPr>
+          <w:rStyle w:val="Forte"/>
+          <w:color w:val="595959" w:themeColor="text1" w:themeTint="A6"/>
+        </w:rPr>
+        <w:t>de delimitadores e comentários do código; pela conversão numérica, padronizando os diversos valores numéricos de tipos diferentes encontrados no código para um tipo específico; pela identificação de erros</w:t>
+      </w:r>
+      <w:r>
+        <w:rPr>
+          <w:rStyle w:val="Forte"/>
+          <w:color w:val="595959" w:themeColor="text1" w:themeTint="A6"/>
+        </w:rPr>
+        <w:t xml:space="preserve"> de cadeias de caracteres que não seguem as regras de formação dos átomos.</w:t>
+      </w:r>
+    </w:p>
+    <w:p>
+      <w:pPr>
+        <w:ind w:firstLine="708"/>
+        <w:rPr>
+          <w:rStyle w:val="Forte"/>
+          <w:color w:val="595959" w:themeColor="text1" w:themeTint="A6"/>
+        </w:rPr>
+      </w:pPr>
+      <w:r>
+        <w:rPr>
+          <w:rStyle w:val="Forte"/>
+          <w:color w:val="595959" w:themeColor="text1" w:themeTint="A6"/>
+        </w:rPr>
+        <w:t xml:space="preserve">  </w:t>
+      </w:r>
+      <w:r>
+        <w:rPr>
+          <w:rStyle w:val="Forte"/>
+          <w:color w:val="595959" w:themeColor="text1" w:themeTint="A6"/>
+        </w:rPr>
+        <w:t>Outras funções auxiliares podem estar presentes, como listagens e gerações de tabelas e referências cruzadas, entre outras.</w:t>
+      </w:r>
+    </w:p>
+    <w:p>
+      <w:pPr>
+        <w:rPr>
+          <w:rStyle w:val="Forte"/>
+        </w:rPr>
+      </w:pPr>
+      <w:r>
+        <w:rPr>
+          <w:rStyle w:val="Forte"/>
+        </w:rPr>
+        <w:t>2. Quais as vantagens e desvantagens da implementação do analisador léxico como uma fase separada do processamento da linguagem de programação em relação à sua implementação como sub-rotina que vai extraindo um átomo a cada chamada?</w:t>
+      </w:r>
+    </w:p>
+    <w:p>
+      <w:pPr>
+        <w:spacing w:after="0"/>
+        <w:ind w:firstLine="708"/>
+        <w:rPr>
+          <w:rStyle w:val="Forte"/>
+          <w:color w:val="595959" w:themeColor="text1" w:themeTint="A6"/>
+        </w:rPr>
+      </w:pPr>
+      <w:r>
+        <w:rPr>
+          <w:rStyle w:val="Forte"/>
+          <w:color w:val="595959" w:themeColor="text1" w:themeTint="A6"/>
+        </w:rPr>
+        <w:t>Uma das diferenças entre a abordagem do analisador léxico como uma fase separada e como sub-rotina é que enquanto na primeira deve-se guardar o resultado da análise em um arquivo que será usado posteriormente pelo analisador sintático, a segunda gera átomos conforme a necessidade dele e passa-os como parâmetro. Neste ponto, a performanc</w:t>
+      </w:r>
+      <w:r>
+        <w:rPr>
+          <w:rStyle w:val="Forte"/>
+          <w:color w:val="595959" w:themeColor="text1" w:themeTint="A6"/>
+        </w:rPr>
+        <w:t>e da segunda abordagem é melhor, além de a compilação se dar em um passo único.</w:t>
+      </w:r>
       <w:bookmarkStart w:id="0" w:name="_GoBack"/>
       <w:bookmarkEnd w:id="0"/>
     </w:p>
     <w:p>
       <w:pPr>
-        <w:rPr>
-          <w:rFonts w:ascii="Arial" w:hAnsi="Arial" w:cs="Arial"/>
-          <w:b/>
-          <w:sz w:val="20"/>
-          <w:szCs w:val="20"/>
-        </w:rPr>
-      </w:pPr>
-      <w:r>
-        <w:rPr>
-          <w:rFonts w:ascii="Arial" w:hAnsi="Arial" w:cs="Arial"/>
-          <w:b/>
-          <w:sz w:val="20"/>
-          <w:szCs w:val="20"/>
-        </w:rPr>
-        <w:t>2. Quais as vantagens e desvantagens da implementação do analisador léxico como uma fase separada do processamento da linguagem de programação em relação à sua implementação como sub-rotina que vai extraindo um átomo a cada chamada?</w:t>
-      </w:r>
-    </w:p>
-    <w:p>
-      <w:pPr>
-        <w:rPr>
-          <w:rFonts w:ascii="Arial" w:hAnsi="Arial" w:cs="Arial"/>
-          <w:b/>
-          <w:sz w:val="20"/>
-          <w:szCs w:val="20"/>
-        </w:rPr>
-      </w:pPr>
-      <w:r>
-        <w:rPr>
-          <w:rFonts w:ascii="Arial" w:hAnsi="Arial" w:cs="Arial"/>
-          <w:b/>
-          <w:sz w:val="20"/>
-          <w:szCs w:val="20"/>
+        <w:spacing w:after="0"/>
+        <w:ind w:firstLine="708"/>
+        <w:rPr>
+          <w:rStyle w:val="Forte"/>
+        </w:rPr>
+      </w:pPr>
+    </w:p>
+    <w:p>
+      <w:pPr>
+        <w:rPr>
+          <w:rStyle w:val="Forte"/>
+        </w:rPr>
+      </w:pPr>
+      <w:r>
+        <w:rPr>
+          <w:rStyle w:val="Forte"/>
         </w:rPr>
         <w:t>3. Defina formalmente, através de expressões regulares sobre o conjunto de caracteres ASCII, a sintaxe de cada um dos tipos de átomos a serem extraídos do texto-fonte pelo analisador léxico, bem como de cada um dos espaçadores e comentários.</w:t>
       </w:r>
@@ -103,18 +197,12 @@
     <w:p>
       <w:pPr>
         <w:rPr>
-          <w:rFonts w:ascii="Arial" w:hAnsi="Arial" w:cs="Arial"/>
-          <w:b/>
-          <w:sz w:val="20"/>
-          <w:szCs w:val="20"/>
-        </w:rPr>
-      </w:pPr>
-      <w:r>
-        <w:rPr>
-          <w:rFonts w:ascii="Arial" w:hAnsi="Arial" w:cs="Arial"/>
-          <w:b/>
-          <w:sz w:val="20"/>
-          <w:szCs w:val="20"/>
+          <w:rStyle w:val="Forte"/>
+        </w:rPr>
+      </w:pPr>
+      <w:r>
+        <w:rPr>
+          <w:rStyle w:val="Forte"/>
         </w:rPr>
         <w:t>4. Converta cada uma das expressões regulares, assim obtidas, em autômatos finitos equivalentes que reconheçam as correspondentes linguagens por elas definidas.</w:t>
       </w:r>
@@ -122,18 +210,12 @@
     <w:p>
       <w:pPr>
         <w:rPr>
-          <w:rFonts w:ascii="Arial" w:hAnsi="Arial" w:cs="Arial"/>
-          <w:b/>
-          <w:sz w:val="20"/>
-          <w:szCs w:val="20"/>
-        </w:rPr>
-      </w:pPr>
-      <w:r>
-        <w:rPr>
-          <w:rFonts w:ascii="Arial" w:hAnsi="Arial" w:cs="Arial"/>
-          <w:b/>
-          <w:sz w:val="20"/>
-          <w:szCs w:val="20"/>
+          <w:rStyle w:val="Forte"/>
+        </w:rPr>
+      </w:pPr>
+      <w:r>
+        <w:rPr>
+          <w:rStyle w:val="Forte"/>
         </w:rPr>
         <w:t>5. Crie um autômato único que aceite todas essas linguagens a partir de um mesmo estado inicial, mas que apresente um estado final diferenciado para cada uma delas.</w:t>
       </w:r>
@@ -141,18 +223,12 @@
     <w:p>
       <w:pPr>
         <w:rPr>
-          <w:rFonts w:ascii="Arial" w:hAnsi="Arial" w:cs="Arial"/>
-          <w:b/>
-          <w:sz w:val="20"/>
-          <w:szCs w:val="20"/>
-        </w:rPr>
-      </w:pPr>
-      <w:r>
-        <w:rPr>
-          <w:rFonts w:ascii="Arial" w:hAnsi="Arial" w:cs="Arial"/>
-          <w:b/>
-          <w:sz w:val="20"/>
-          <w:szCs w:val="20"/>
+          <w:rStyle w:val="Forte"/>
+        </w:rPr>
+      </w:pPr>
+      <w:r>
+        <w:rPr>
+          <w:rStyle w:val="Forte"/>
         </w:rPr>
         <w:t>6. Transforme o autômato assim obtido em um transdutor, que emita como saída o átomo encontrado ao abandonar cada um dos estados finais para iniciar o reconhecimento de mais um átomo do texto.</w:t>
       </w:r>
@@ -160,18 +236,12 @@
     <w:p>
       <w:pPr>
         <w:rPr>
-          <w:rFonts w:ascii="Arial" w:hAnsi="Arial" w:cs="Arial"/>
-          <w:b/>
-          <w:sz w:val="20"/>
-          <w:szCs w:val="20"/>
-        </w:rPr>
-      </w:pPr>
-      <w:r>
-        <w:rPr>
-          <w:rFonts w:ascii="Arial" w:hAnsi="Arial" w:cs="Arial"/>
-          <w:b/>
-          <w:sz w:val="20"/>
-          <w:szCs w:val="20"/>
+          <w:rStyle w:val="Forte"/>
+        </w:rPr>
+      </w:pPr>
+      <w:r>
+        <w:rPr>
+          <w:rStyle w:val="Forte"/>
         </w:rPr>
         <w:t>7. Converta o transdutor assim obtido em uma sub-rotina, escrita na linguagem de programação de sua preferência. Não se esqueça que o final de cada átomo é determinado ao ser encontrado o primeiro símbolo do átomo ou do espaçador seguinte. Esse símbolo não pode ser perdido, devendo-se, portanto, tomar os cuidados de programação que forem necessários para reprocessá-los, apesar de já terem sido lidos pelo autômato.</w:t>
       </w:r>
@@ -179,37 +249,26 @@
     <w:p>
       <w:pPr>
         <w:rPr>
-          <w:rFonts w:ascii="Arial" w:hAnsi="Arial" w:cs="Arial"/>
-          <w:b/>
-          <w:sz w:val="20"/>
-          <w:szCs w:val="20"/>
-        </w:rPr>
-      </w:pPr>
-      <w:r>
-        <w:rPr>
-          <w:rFonts w:ascii="Arial" w:hAnsi="Arial" w:cs="Arial"/>
-          <w:b/>
-          <w:sz w:val="20"/>
-          <w:szCs w:val="20"/>
-        </w:rPr>
+          <w:rStyle w:val="Forte"/>
+        </w:rPr>
+      </w:pPr>
+      <w:r>
+        <w:rPr>
+          <w:rStyle w:val="Forte"/>
+        </w:rPr>
+        <w:lastRenderedPageBreak/>
         <w:t>8. Crie um programa principal que chame repetidamente a sub-rotina assim construída, e a aplique sobre um arquivo do tipo texto contendo o texto-fonte a ser analisado. Após cada chamada, esse programa principal deve imprimir as duas componentes do átomo extraído (o tipo e o valor do átomo encontrado). Faça o programa parar quando o programa principal receber do analisador léxico um átomo especial indicativo da ausência de novos átomos no texto de entrada.</w:t>
       </w:r>
     </w:p>
     <w:p>
       <w:pPr>
         <w:rPr>
-          <w:rFonts w:ascii="Arial" w:hAnsi="Arial" w:cs="Arial"/>
-          <w:b/>
-          <w:sz w:val="20"/>
-          <w:szCs w:val="20"/>
-        </w:rPr>
-      </w:pPr>
-      <w:r>
-        <w:rPr>
-          <w:rFonts w:ascii="Arial" w:hAnsi="Arial" w:cs="Arial"/>
-          <w:b/>
-          <w:sz w:val="20"/>
-          <w:szCs w:val="20"/>
+          <w:rStyle w:val="Forte"/>
+        </w:rPr>
+      </w:pPr>
+      <w:r>
+        <w:rPr>
+          <w:rStyle w:val="Forte"/>
         </w:rPr>
         <w:t>9. Relate detalhadamente o funcionamento do analisador léxico assim construído, incluindo no relatório: descrição teórica do programa; descrição da sua estrutura; descrição de seu funcionamento; descrição dos testes realizados e das saídas obtidas. 10.Explique como enriquecer esse analisador léxico com um expansor de macros do tipo #DEFINE, não paramétrico nem recursivo, mas que permita a qualquer macro chamar outras macros, de forma não cíclica. (O expansor de macros não precisa ser implementado).</w:t>
       </w:r>
@@ -422,6 +481,33 @@
       <w:contextualSpacing/>
     </w:pPr>
   </w:style>
+  <w:style w:type="character" w:styleId="nfaseIntensa">
+    <w:name w:val="Intense Emphasis"/>
+    <w:basedOn w:val="Fontepargpadro"/>
+    <w:uiPriority w:val="21"/>
+    <w:qFormat/>
+    <w:rsid w:val="00C57442"/>
+    <w:rPr>
+      <w:b/>
+      <w:bCs/>
+      <w:i/>
+      <w:iCs/>
+      <w:color w:val="4F81BD" w:themeColor="accent1"/>
+    </w:rPr>
+  </w:style>
+  <w:style w:type="character" w:styleId="Forte">
+    <w:name w:val="Strong"/>
+    <w:basedOn w:val="Fontepargpadro"/>
+    <w:uiPriority w:val="22"/>
+    <w:qFormat/>
+    <w:rsid w:val="00C57442"/>
+    <w:rPr>
+      <w:rFonts w:ascii="Verdana" w:hAnsi="Verdana" w:cs="Arial"/>
+      <w:bCs/>
+      <w:sz w:val="20"/>
+      <w:szCs w:val="20"/>
+    </w:rPr>
+  </w:style>
 </w:styles>
 </file>
 
@@ -622,6 +708,33 @@
       <w:ind w:left="720"/>
       <w:contextualSpacing/>
     </w:pPr>
+  </w:style>
+  <w:style w:type="character" w:styleId="nfaseIntensa">
+    <w:name w:val="Intense Emphasis"/>
+    <w:basedOn w:val="Fontepargpadro"/>
+    <w:uiPriority w:val="21"/>
+    <w:qFormat/>
+    <w:rsid w:val="00C57442"/>
+    <w:rPr>
+      <w:b/>
+      <w:bCs/>
+      <w:i/>
+      <w:iCs/>
+      <w:color w:val="4F81BD" w:themeColor="accent1"/>
+    </w:rPr>
+  </w:style>
+  <w:style w:type="character" w:styleId="Forte">
+    <w:name w:val="Strong"/>
+    <w:basedOn w:val="Fontepargpadro"/>
+    <w:uiPriority w:val="22"/>
+    <w:qFormat/>
+    <w:rsid w:val="00C57442"/>
+    <w:rPr>
+      <w:rFonts w:ascii="Verdana" w:hAnsi="Verdana" w:cs="Arial"/>
+      <w:bCs/>
+      <w:sz w:val="20"/>
+      <w:szCs w:val="20"/>
+    </w:rPr>
   </w:style>
 </w:styles>
 </file>

</xml_diff>

<commit_message>
Questões 4, 5 e 6 respondidas
</commit_message>
<xml_diff>
--- a/Entrega1/Questões.docx
+++ b/Entrega1/Questões.docx
@@ -169,108 +169,1142 @@
         </w:rPr>
         <w:t>e da segunda abordagem é melhor, além de a compilação se dar em um passo único.</w:t>
       </w:r>
+    </w:p>
+    <w:p>
+      <w:pPr>
+        <w:spacing w:after="0"/>
+        <w:ind w:firstLine="708"/>
+        <w:rPr>
+          <w:rStyle w:val="Forte"/>
+        </w:rPr>
+      </w:pPr>
+    </w:p>
+    <w:p>
+      <w:pPr>
+        <w:rPr>
+          <w:rStyle w:val="Forte"/>
+          <w:color w:val="595959" w:themeColor="text1" w:themeTint="A6"/>
+        </w:rPr>
+      </w:pPr>
+      <w:r>
+        <w:rPr>
+          <w:rStyle w:val="Forte"/>
+        </w:rPr>
+        <w:t xml:space="preserve">3. Defina formalmente, através de expressões regulares sobre o conjunto de caracteres ASCII, a sintaxe de cada um dos tipos de átomos a serem extraídos do texto-fonte pelo analisador léxico, bem como de cada um dos espaçadores e </w:t>
+      </w:r>
+      <w:r>
+        <w:rPr>
+          <w:rStyle w:val="Forte"/>
+        </w:rPr>
+        <w:t>comentários.</w:t>
+      </w:r>
+    </w:p>
+    <w:p>
+      <w:pPr>
+        <w:pStyle w:val="PargrafodaLista"/>
+        <w:numPr>
+          <w:ilvl w:val="0"/>
+          <w:numId w:val="2"/>
+        </w:numPr>
+        <w:rPr>
+          <w:rStyle w:val="Forte"/>
+          <w:b/>
+          <w:color w:val="595959" w:themeColor="text1" w:themeTint="A6"/>
+        </w:rPr>
+      </w:pPr>
+      <w:r>
+        <w:rPr>
+          <w:rStyle w:val="Forte"/>
+          <w:b/>
+          <w:color w:val="595959" w:themeColor="text1" w:themeTint="A6"/>
+        </w:rPr>
+        <w:t>Palavras reservadas:</w:t>
+      </w:r>
+    </w:p>
+    <w:p>
+      <w:pPr>
+        <w:pStyle w:val="PargrafodaLista"/>
+        <w:rPr>
+          <w:rStyle w:val="Forte"/>
+          <w:color w:val="595959" w:themeColor="text1" w:themeTint="A6"/>
+        </w:rPr>
+      </w:pPr>
+      <w:r>
+        <w:rPr>
+          <w:rStyle w:val="Forte"/>
+          <w:color w:val="595959" w:themeColor="text1" w:themeTint="A6"/>
+        </w:rPr>
+        <w:t>PR = int|caract|pflut|bool|comp|deftipo|func|se|senao|enquanto|para</w:t>
+      </w:r>
+    </w:p>
+    <w:p>
+      <w:pPr>
+        <w:pStyle w:val="PargrafodaLista"/>
+        <w:rPr>
+          <w:rStyle w:val="Forte"/>
+          <w:color w:val="595959" w:themeColor="text1" w:themeTint="A6"/>
+        </w:rPr>
+      </w:pPr>
+    </w:p>
+    <w:p>
+      <w:pPr>
+        <w:pStyle w:val="PargrafodaLista"/>
+        <w:numPr>
+          <w:ilvl w:val="0"/>
+          <w:numId w:val="2"/>
+        </w:numPr>
+        <w:rPr>
+          <w:rStyle w:val="Forte"/>
+          <w:b/>
+          <w:color w:val="595959" w:themeColor="text1" w:themeTint="A6"/>
+        </w:rPr>
+      </w:pPr>
+      <w:r>
+        <w:rPr>
+          <w:rStyle w:val="Forte"/>
+          <w:b/>
+          <w:color w:val="595959" w:themeColor="text1" w:themeTint="A6"/>
+        </w:rPr>
+        <w:t>Números:</w:t>
+      </w:r>
+    </w:p>
+    <w:p>
+      <w:pPr>
+        <w:pStyle w:val="PargrafodaLista"/>
+        <w:rPr>
+          <w:rStyle w:val="Forte"/>
+          <w:color w:val="595959" w:themeColor="text1" w:themeTint="A6"/>
+        </w:rPr>
+      </w:pPr>
+      <w:r>
+        <w:rPr>
+          <w:rStyle w:val="Forte"/>
+          <w:color w:val="595959" w:themeColor="text1" w:themeTint="A6"/>
+        </w:rPr>
+        <w:t>DIG = [0-9]</w:t>
+      </w:r>
+    </w:p>
+    <w:p>
+      <w:pPr>
+        <w:pStyle w:val="PargrafodaLista"/>
+        <w:rPr>
+          <w:rStyle w:val="Forte"/>
+          <w:color w:val="595959" w:themeColor="text1" w:themeTint="A6"/>
+          <w:lang w:val="en-US"/>
+        </w:rPr>
+      </w:pPr>
+      <w:r>
+        <w:rPr>
+          <w:rStyle w:val="Forte"/>
+          <w:color w:val="595959" w:themeColor="text1" w:themeTint="A6"/>
+          <w:lang w:val="en-US"/>
+        </w:rPr>
+        <w:t>NFLOAT = (DIG)*</w:t>
+      </w:r>
+      <w:r>
+        <w:rPr>
+          <w:rStyle w:val="Forte"/>
+          <w:color w:val="595959" w:themeColor="text1" w:themeTint="A6"/>
+          <w:lang w:val="en-US"/>
+        </w:rPr>
+        <w:t>’</w:t>
+      </w:r>
+      <w:r>
+        <w:rPr>
+          <w:rStyle w:val="Forte"/>
+          <w:color w:val="595959" w:themeColor="text1" w:themeTint="A6"/>
+          <w:lang w:val="en-US"/>
+        </w:rPr>
+        <w:t>.</w:t>
+      </w:r>
+      <w:r>
+        <w:rPr>
+          <w:rStyle w:val="Forte"/>
+          <w:color w:val="595959" w:themeColor="text1" w:themeTint="A6"/>
+          <w:lang w:val="en-US"/>
+        </w:rPr>
+        <w:t>’</w:t>
+      </w:r>
+      <w:r>
+        <w:rPr>
+          <w:rStyle w:val="Forte"/>
+          <w:color w:val="595959" w:themeColor="text1" w:themeTint="A6"/>
+          <w:lang w:val="en-US"/>
+        </w:rPr>
+        <w:t>(DIG)+</w:t>
+      </w:r>
+    </w:p>
+    <w:p>
+      <w:pPr>
+        <w:pStyle w:val="PargrafodaLista"/>
+        <w:rPr>
+          <w:rStyle w:val="Forte"/>
+          <w:color w:val="595959" w:themeColor="text1" w:themeTint="A6"/>
+        </w:rPr>
+      </w:pPr>
+      <w:r>
+        <w:rPr>
+          <w:rStyle w:val="Forte"/>
+          <w:color w:val="595959" w:themeColor="text1" w:themeTint="A6"/>
+        </w:rPr>
+        <w:t>NUM = DIG+|NFLOAT</w:t>
+      </w:r>
+    </w:p>
+    <w:p>
+      <w:pPr>
+        <w:pStyle w:val="PargrafodaLista"/>
+        <w:rPr>
+          <w:rStyle w:val="Forte"/>
+          <w:color w:val="595959" w:themeColor="text1" w:themeTint="A6"/>
+        </w:rPr>
+      </w:pPr>
+    </w:p>
+    <w:p>
+      <w:pPr>
+        <w:pStyle w:val="PargrafodaLista"/>
+        <w:numPr>
+          <w:ilvl w:val="0"/>
+          <w:numId w:val="2"/>
+        </w:numPr>
+        <w:rPr>
+          <w:rStyle w:val="Forte"/>
+          <w:color w:val="595959" w:themeColor="text1" w:themeTint="A6"/>
+        </w:rPr>
+      </w:pPr>
+      <w:r>
+        <w:rPr>
+          <w:rStyle w:val="Forte"/>
+          <w:b/>
+          <w:color w:val="595959" w:themeColor="text1" w:themeTint="A6"/>
+        </w:rPr>
+        <w:t>Identificadores:</w:t>
+      </w:r>
+    </w:p>
+    <w:p>
+      <w:pPr>
+        <w:pStyle w:val="PargrafodaLista"/>
+        <w:rPr>
+          <w:rStyle w:val="Forte"/>
+          <w:color w:val="595959" w:themeColor="text1" w:themeTint="A6"/>
+        </w:rPr>
+      </w:pPr>
+      <w:r>
+        <w:rPr>
+          <w:rStyle w:val="Forte"/>
+          <w:color w:val="595959" w:themeColor="text1" w:themeTint="A6"/>
+        </w:rPr>
+        <w:t>LETRA = [A-Za-z]</w:t>
+      </w:r>
+    </w:p>
+    <w:p>
+      <w:pPr>
+        <w:pStyle w:val="PargrafodaLista"/>
+        <w:rPr>
+          <w:rStyle w:val="Forte"/>
+          <w:color w:val="595959" w:themeColor="text1" w:themeTint="A6"/>
+        </w:rPr>
+      </w:pPr>
+      <w:r>
+        <w:rPr>
+          <w:rStyle w:val="Forte"/>
+          <w:color w:val="595959" w:themeColor="text1" w:themeTint="A6"/>
+        </w:rPr>
+        <w:t>ID = LETRA(LETRA|DIG)*</w:t>
+      </w:r>
+    </w:p>
+    <w:p>
+      <w:pPr>
+        <w:pStyle w:val="PargrafodaLista"/>
+        <w:rPr>
+          <w:rStyle w:val="Forte"/>
+          <w:color w:val="595959" w:themeColor="text1" w:themeTint="A6"/>
+        </w:rPr>
+      </w:pPr>
+    </w:p>
+    <w:p>
+      <w:pPr>
+        <w:pStyle w:val="PargrafodaLista"/>
+        <w:numPr>
+          <w:ilvl w:val="0"/>
+          <w:numId w:val="2"/>
+        </w:numPr>
+        <w:rPr>
+          <w:rStyle w:val="Forte"/>
+          <w:b/>
+          <w:color w:val="595959" w:themeColor="text1" w:themeTint="A6"/>
+        </w:rPr>
+      </w:pPr>
+      <w:r>
+        <w:rPr>
+          <w:rStyle w:val="Forte"/>
+          <w:b/>
+          <w:color w:val="595959" w:themeColor="text1" w:themeTint="A6"/>
+        </w:rPr>
+        <w:t>Pontuação, operação e separação:</w:t>
+      </w:r>
+    </w:p>
+    <w:p>
+      <w:pPr>
+        <w:pStyle w:val="PargrafodaLista"/>
+        <w:rPr>
+          <w:rStyle w:val="Forte"/>
+          <w:color w:val="595959" w:themeColor="text1" w:themeTint="A6"/>
+        </w:rPr>
+      </w:pPr>
+      <w:r>
+        <w:rPr>
+          <w:rStyle w:val="Forte"/>
+          <w:color w:val="595959" w:themeColor="text1" w:themeTint="A6"/>
+        </w:rPr>
+        <w:t xml:space="preserve">SINAIS = </w:t>
+      </w:r>
+      <w:r>
+        <w:rPr>
+          <w:rStyle w:val="Forte"/>
+          <w:color w:val="595959" w:themeColor="text1" w:themeTint="A6"/>
+        </w:rPr>
+        <w:t>;|{|}|</w:t>
+      </w:r>
+      <w:r>
+        <w:rPr>
+          <w:rStyle w:val="Forte"/>
+          <w:color w:val="595959" w:themeColor="text1" w:themeTint="A6"/>
+        </w:rPr>
+        <w:t>(</w:t>
+      </w:r>
+      <w:r>
+        <w:rPr>
+          <w:rStyle w:val="Forte"/>
+          <w:color w:val="595959" w:themeColor="text1" w:themeTint="A6"/>
+        </w:rPr>
+        <w:t>|</w:t>
+      </w:r>
+      <w:r>
+        <w:rPr>
+          <w:rStyle w:val="Forte"/>
+          <w:color w:val="595959" w:themeColor="text1" w:themeTint="A6"/>
+        </w:rPr>
+        <w:t>)</w:t>
+      </w:r>
+      <w:r>
+        <w:rPr>
+          <w:rStyle w:val="Forte"/>
+          <w:color w:val="595959" w:themeColor="text1" w:themeTint="A6"/>
+        </w:rPr>
+        <w:t>|</w:t>
+      </w:r>
+      <w:r>
+        <w:rPr>
+          <w:rStyle w:val="Forte"/>
+          <w:color w:val="595959" w:themeColor="text1" w:themeTint="A6"/>
+        </w:rPr>
+        <w:t>[</w:t>
+      </w:r>
+      <w:r>
+        <w:rPr>
+          <w:rStyle w:val="Forte"/>
+          <w:color w:val="595959" w:themeColor="text1" w:themeTint="A6"/>
+        </w:rPr>
+        <w:t>|</w:t>
+      </w:r>
+      <w:r>
+        <w:rPr>
+          <w:rStyle w:val="Forte"/>
+          <w:color w:val="595959" w:themeColor="text1" w:themeTint="A6"/>
+        </w:rPr>
+        <w:t>]</w:t>
+      </w:r>
+      <w:r>
+        <w:rPr>
+          <w:rStyle w:val="Forte"/>
+          <w:color w:val="595959" w:themeColor="text1" w:themeTint="A6"/>
+        </w:rPr>
+        <w:t>|!|</w:t>
+      </w:r>
+      <w:r>
+        <w:rPr>
+          <w:rStyle w:val="Forte"/>
+          <w:color w:val="595959" w:themeColor="text1" w:themeTint="A6"/>
+        </w:rPr>
+        <w:t>+</w:t>
+      </w:r>
+      <w:r>
+        <w:rPr>
+          <w:rStyle w:val="Forte"/>
+          <w:color w:val="595959" w:themeColor="text1" w:themeTint="A6"/>
+        </w:rPr>
+        <w:t>|-|</w:t>
+      </w:r>
+      <w:r>
+        <w:rPr>
+          <w:rStyle w:val="Forte"/>
+          <w:color w:val="595959" w:themeColor="text1" w:themeTint="A6"/>
+        </w:rPr>
+        <w:t>*</w:t>
+      </w:r>
+      <w:r>
+        <w:rPr>
+          <w:rStyle w:val="Forte"/>
+          <w:color w:val="595959" w:themeColor="text1" w:themeTint="A6"/>
+        </w:rPr>
+        <w:t>|</w:t>
+      </w:r>
+      <w:r>
+        <w:rPr>
+          <w:rStyle w:val="Forte"/>
+          <w:color w:val="595959" w:themeColor="text1" w:themeTint="A6"/>
+        </w:rPr>
+        <w:t>/|%</w:t>
+      </w:r>
+      <w:r>
+        <w:rPr>
+          <w:rStyle w:val="Forte"/>
+          <w:color w:val="595959" w:themeColor="text1" w:themeTint="A6"/>
+        </w:rPr>
+        <w:t>|</w:t>
+      </w:r>
+      <w:r>
+        <w:rPr>
+          <w:rStyle w:val="Forte"/>
+          <w:color w:val="595959" w:themeColor="text1" w:themeTint="A6"/>
+        </w:rPr>
+        <w:t>=</w:t>
+      </w:r>
+      <w:r>
+        <w:rPr>
+          <w:rStyle w:val="Forte"/>
+          <w:color w:val="595959" w:themeColor="text1" w:themeTint="A6"/>
+        </w:rPr>
+        <w:t>|</w:t>
+      </w:r>
+      <w:r>
+        <w:rPr>
+          <w:rStyle w:val="Forte"/>
+          <w:color w:val="595959" w:themeColor="text1" w:themeTint="A6"/>
+        </w:rPr>
+        <w:t>&lt;</w:t>
+      </w:r>
+      <w:r>
+        <w:rPr>
+          <w:rStyle w:val="Forte"/>
+          <w:color w:val="595959" w:themeColor="text1" w:themeTint="A6"/>
+        </w:rPr>
+        <w:t>|&gt;</w:t>
+      </w:r>
+      <w:r>
+        <w:rPr>
+          <w:rStyle w:val="Forte"/>
+          <w:color w:val="595959" w:themeColor="text1" w:themeTint="A6"/>
+        </w:rPr>
+        <w:t>|&amp;</w:t>
+      </w:r>
+    </w:p>
+    <w:p>
+      <w:pPr>
+        <w:pStyle w:val="PargrafodaLista"/>
+        <w:rPr>
+          <w:rStyle w:val="Forte"/>
+          <w:color w:val="595959" w:themeColor="text1" w:themeTint="A6"/>
+        </w:rPr>
+      </w:pPr>
+    </w:p>
+    <w:p>
+      <w:pPr>
+        <w:pStyle w:val="PargrafodaLista"/>
+        <w:numPr>
+          <w:ilvl w:val="0"/>
+          <w:numId w:val="2"/>
+        </w:numPr>
+        <w:rPr>
+          <w:rStyle w:val="Forte"/>
+          <w:b/>
+          <w:color w:val="595959" w:themeColor="text1" w:themeTint="A6"/>
+        </w:rPr>
+      </w:pPr>
+      <w:r>
+        <w:rPr>
+          <w:rStyle w:val="Forte"/>
+          <w:b/>
+          <w:color w:val="595959" w:themeColor="text1" w:themeTint="A6"/>
+        </w:rPr>
+        <w:t>Sinais compostos</w:t>
+      </w:r>
+      <w:r>
+        <w:rPr>
+          <w:rStyle w:val="Forte"/>
+          <w:b/>
+          <w:color w:val="595959" w:themeColor="text1" w:themeTint="A6"/>
+        </w:rPr>
+        <w:t>:</w:t>
+      </w:r>
+    </w:p>
+    <w:p>
+      <w:pPr>
+        <w:pStyle w:val="PargrafodaLista"/>
+        <w:rPr>
+          <w:rStyle w:val="Forte"/>
+          <w:color w:val="595959" w:themeColor="text1" w:themeTint="A6"/>
+        </w:rPr>
+      </w:pPr>
+      <w:r>
+        <w:rPr>
+          <w:rStyle w:val="Forte"/>
+          <w:color w:val="595959" w:themeColor="text1" w:themeTint="A6"/>
+        </w:rPr>
+        <w:t xml:space="preserve">SINAISC = </w:t>
+      </w:r>
+      <w:r>
+        <w:rPr>
+          <w:rStyle w:val="Forte"/>
+          <w:color w:val="595959" w:themeColor="text1" w:themeTint="A6"/>
+        </w:rPr>
+        <w:t>’:=’ | ’||’</w:t>
+      </w:r>
+    </w:p>
+    <w:p>
+      <w:pPr>
+        <w:pStyle w:val="PargrafodaLista"/>
+        <w:rPr>
+          <w:rStyle w:val="Forte"/>
+          <w:color w:val="595959" w:themeColor="text1" w:themeTint="A6"/>
+        </w:rPr>
+      </w:pPr>
+    </w:p>
+    <w:p>
+      <w:pPr>
+        <w:pStyle w:val="PargrafodaLista"/>
+        <w:numPr>
+          <w:ilvl w:val="0"/>
+          <w:numId w:val="2"/>
+        </w:numPr>
+        <w:rPr>
+          <w:rStyle w:val="Forte"/>
+          <w:b/>
+          <w:color w:val="595959" w:themeColor="text1" w:themeTint="A6"/>
+        </w:rPr>
+      </w:pPr>
+      <w:r>
+        <w:rPr>
+          <w:rStyle w:val="Forte"/>
+          <w:b/>
+          <w:color w:val="595959" w:themeColor="text1" w:themeTint="A6"/>
+        </w:rPr>
+        <w:lastRenderedPageBreak/>
+        <w:t>Separadores</w:t>
+      </w:r>
+      <w:r>
+        <w:rPr>
+          <w:rStyle w:val="Forte"/>
+          <w:b/>
+          <w:color w:val="595959" w:themeColor="text1" w:themeTint="A6"/>
+        </w:rPr>
+        <w:t>:</w:t>
+      </w:r>
+    </w:p>
+    <w:p>
+      <w:pPr>
+        <w:pStyle w:val="PargrafodaLista"/>
+        <w:rPr>
+          <w:rStyle w:val="Forte"/>
+          <w:color w:val="595959" w:themeColor="text1" w:themeTint="A6"/>
+        </w:rPr>
+      </w:pPr>
+      <w:r>
+        <w:rPr>
+          <w:rStyle w:val="Forte"/>
+          <w:color w:val="595959" w:themeColor="text1" w:themeTint="A6"/>
+        </w:rPr>
+        <w:t>COMENT = ’/*’(.*^’*/’)’*/’ -&gt; /* (qualquer coisa menos */) */</w:t>
+      </w:r>
+    </w:p>
+    <w:p>
+      <w:pPr>
+        <w:pStyle w:val="PargrafodaLista"/>
+        <w:rPr>
+          <w:rStyle w:val="Forte"/>
+          <w:color w:val="595959" w:themeColor="text1" w:themeTint="A6"/>
+        </w:rPr>
+      </w:pPr>
+      <w:r>
+        <w:rPr>
+          <w:rStyle w:val="Forte"/>
+          <w:color w:val="595959" w:themeColor="text1" w:themeTint="A6"/>
+        </w:rPr>
+        <w:t>COMENTL = ’//’(.*^’\n’)’\n’ -&gt; // (qualquer coisa menos quebra de linha) quebra de linha</w:t>
+      </w:r>
+    </w:p>
+    <w:p>
+      <w:pPr>
+        <w:pStyle w:val="PargrafodaLista"/>
+        <w:rPr>
+          <w:rStyle w:val="Forte"/>
+          <w:color w:val="595959" w:themeColor="text1" w:themeTint="A6"/>
+        </w:rPr>
+      </w:pPr>
+      <w:r>
+        <w:rPr>
+          <w:rStyle w:val="Forte"/>
+          <w:color w:val="595959" w:themeColor="text1" w:themeTint="A6"/>
+        </w:rPr>
+        <w:t>SEPARADORES = ’\n’|’ ’ (quebra de linha e espaço)</w:t>
+      </w:r>
+    </w:p>
+    <w:p>
+      <w:pPr>
+        <w:rPr>
+          <w:rStyle w:val="Forte"/>
+        </w:rPr>
+      </w:pPr>
+      <w:r>
+        <w:rPr>
+          <w:rStyle w:val="Forte"/>
+        </w:rPr>
+        <w:t>4. Converta cada uma das expressões regulares, assim obtidas, em autômatos finitos equivalentes que reconheçam as correspondentes linguagens por elas definidas.</w:t>
+      </w:r>
+    </w:p>
+    <w:p>
+      <w:pPr>
+        <w:rPr>
+          <w:rStyle w:val="Forte"/>
+          <w:color w:val="595959" w:themeColor="text1" w:themeTint="A6"/>
+        </w:rPr>
+      </w:pPr>
+      <w:r>
+        <w:rPr>
+          <w:rStyle w:val="Forte"/>
+          <w:color w:val="595959" w:themeColor="text1" w:themeTint="A6"/>
+        </w:rPr>
+        <w:t>Números:</w:t>
+      </w:r>
+    </w:p>
+    <w:p>
+      <w:pPr>
+        <w:rPr>
+          <w:rStyle w:val="Forte"/>
+        </w:rPr>
+      </w:pPr>
+      <w:r>
+        <w:rPr>
+          <w:rFonts w:ascii="Verdana" w:hAnsi="Verdana" w:cs="Arial"/>
+          <w:bCs/>
+          <w:noProof/>
+          <w:sz w:val="20"/>
+          <w:szCs w:val="20"/>
+          <w:lang w:eastAsia="pt-BR"/>
+        </w:rPr>
+        <w:drawing>
+          <wp:inline distT="0" distB="0" distL="0" distR="0">
+            <wp:extent cx="5400040" cy="2432268"/>
+            <wp:effectExtent l="0" t="0" r="0" b="6350"/>
+            <wp:docPr id="1" name="Imagem 1" descr="C:\Users\A85874~1.PRO\AppData\Local\Temp\14455745_562932557241543_811260161_o.jpg"/>
+            <wp:cNvGraphicFramePr>
+              <a:graphicFrameLocks xmlns:a="http://schemas.openxmlformats.org/drawingml/2006/main" noChangeAspect="1"/>
+            </wp:cNvGraphicFramePr>
+            <a:graphic xmlns:a="http://schemas.openxmlformats.org/drawingml/2006/main">
+              <a:graphicData uri="http://schemas.openxmlformats.org/drawingml/2006/picture">
+                <pic:pic xmlns:pic="http://schemas.openxmlformats.org/drawingml/2006/picture">
+                  <pic:nvPicPr>
+                    <pic:cNvPr id="0" name="Picture 1" descr="C:\Users\A85874~1.PRO\AppData\Local\Temp\14455745_562932557241543_811260161_o.jpg"/>
+                    <pic:cNvPicPr>
+                      <a:picLocks noChangeAspect="1" noChangeArrowheads="1"/>
+                    </pic:cNvPicPr>
+                  </pic:nvPicPr>
+                  <pic:blipFill>
+                    <a:blip r:embed="rId6">
+                      <a:extLst>
+                        <a:ext uri="{28A0092B-C50C-407E-A947-70E740481C1C}">
+                          <a14:useLocalDpi xmlns:a14="http://schemas.microsoft.com/office/drawing/2010/main" val="0"/>
+                        </a:ext>
+                      </a:extLst>
+                    </a:blip>
+                    <a:srcRect/>
+                    <a:stretch>
+                      <a:fillRect/>
+                    </a:stretch>
+                  </pic:blipFill>
+                  <pic:spPr bwMode="auto">
+                    <a:xfrm>
+                      <a:off x="0" y="0"/>
+                      <a:ext cx="5400040" cy="2432268"/>
+                    </a:xfrm>
+                    <a:prstGeom prst="rect">
+                      <a:avLst/>
+                    </a:prstGeom>
+                    <a:noFill/>
+                    <a:ln>
+                      <a:noFill/>
+                    </a:ln>
+                  </pic:spPr>
+                </pic:pic>
+              </a:graphicData>
+            </a:graphic>
+          </wp:inline>
+        </w:drawing>
+      </w:r>
+    </w:p>
+    <w:p>
+      <w:pPr>
+        <w:rPr>
+          <w:rStyle w:val="Forte"/>
+          <w:color w:val="595959" w:themeColor="text1" w:themeTint="A6"/>
+        </w:rPr>
+      </w:pPr>
+      <w:r>
+        <w:rPr>
+          <w:rStyle w:val="Forte"/>
+          <w:color w:val="595959" w:themeColor="text1" w:themeTint="A6"/>
+        </w:rPr>
+        <w:t>Identificadores:</w:t>
+      </w:r>
+    </w:p>
+    <w:p>
+      <w:pPr>
+        <w:rPr>
+          <w:rStyle w:val="Forte"/>
+        </w:rPr>
+      </w:pPr>
+      <w:r>
+        <w:rPr>
+          <w:rFonts w:ascii="Verdana" w:hAnsi="Verdana" w:cs="Arial"/>
+          <w:bCs/>
+          <w:noProof/>
+          <w:sz w:val="20"/>
+          <w:szCs w:val="20"/>
+          <w:lang w:eastAsia="pt-BR"/>
+        </w:rPr>
+        <w:drawing>
+          <wp:inline distT="0" distB="0" distL="0" distR="0">
+            <wp:extent cx="5400040" cy="2277320"/>
+            <wp:effectExtent l="0" t="0" r="0" b="8890"/>
+            <wp:docPr id="2" name="Imagem 2" descr="C:\Users\Alan\Downloads\14489529_562933623908103_1012736967_o.jpg"/>
+            <wp:cNvGraphicFramePr>
+              <a:graphicFrameLocks xmlns:a="http://schemas.openxmlformats.org/drawingml/2006/main" noChangeAspect="1"/>
+            </wp:cNvGraphicFramePr>
+            <a:graphic xmlns:a="http://schemas.openxmlformats.org/drawingml/2006/main">
+              <a:graphicData uri="http://schemas.openxmlformats.org/drawingml/2006/picture">
+                <pic:pic xmlns:pic="http://schemas.openxmlformats.org/drawingml/2006/picture">
+                  <pic:nvPicPr>
+                    <pic:cNvPr id="0" name="Picture 1" descr="C:\Users\Alan\Downloads\14489529_562933623908103_1012736967_o.jpg"/>
+                    <pic:cNvPicPr>
+                      <a:picLocks noChangeAspect="1" noChangeArrowheads="1"/>
+                    </pic:cNvPicPr>
+                  </pic:nvPicPr>
+                  <pic:blipFill>
+                    <a:blip r:embed="rId7">
+                      <a:extLst>
+                        <a:ext uri="{28A0092B-C50C-407E-A947-70E740481C1C}">
+                          <a14:useLocalDpi xmlns:a14="http://schemas.microsoft.com/office/drawing/2010/main" val="0"/>
+                        </a:ext>
+                      </a:extLst>
+                    </a:blip>
+                    <a:srcRect/>
+                    <a:stretch>
+                      <a:fillRect/>
+                    </a:stretch>
+                  </pic:blipFill>
+                  <pic:spPr bwMode="auto">
+                    <a:xfrm>
+                      <a:off x="0" y="0"/>
+                      <a:ext cx="5400040" cy="2277320"/>
+                    </a:xfrm>
+                    <a:prstGeom prst="rect">
+                      <a:avLst/>
+                    </a:prstGeom>
+                    <a:noFill/>
+                    <a:ln>
+                      <a:noFill/>
+                    </a:ln>
+                  </pic:spPr>
+                </pic:pic>
+              </a:graphicData>
+            </a:graphic>
+          </wp:inline>
+        </w:drawing>
+      </w:r>
+    </w:p>
+    <w:p>
+      <w:pPr>
+        <w:rPr>
+          <w:rStyle w:val="Forte"/>
+          <w:color w:val="595959" w:themeColor="text1" w:themeTint="A6"/>
+        </w:rPr>
+      </w:pPr>
+      <w:r>
+        <w:rPr>
+          <w:rStyle w:val="Forte"/>
+          <w:color w:val="595959" w:themeColor="text1" w:themeTint="A6"/>
+        </w:rPr>
+        <w:t>Sinais compostos:</w:t>
+      </w:r>
+    </w:p>
+    <w:p>
+      <w:pPr>
+        <w:rPr>
+          <w:rStyle w:val="Forte"/>
+        </w:rPr>
+      </w:pPr>
+      <w:r>
+        <w:rPr>
+          <w:rFonts w:ascii="Verdana" w:hAnsi="Verdana" w:cs="Arial"/>
+          <w:bCs/>
+          <w:noProof/>
+          <w:sz w:val="20"/>
+          <w:szCs w:val="20"/>
+          <w:lang w:eastAsia="pt-BR"/>
+        </w:rPr>
+        <w:lastRenderedPageBreak/>
+        <w:drawing>
+          <wp:inline distT="0" distB="0" distL="0" distR="0">
+            <wp:extent cx="5400040" cy="2265596"/>
+            <wp:effectExtent l="0" t="0" r="0" b="1905"/>
+            <wp:docPr id="3" name="Imagem 3" descr="C:\Users\Alan\Downloads\14446453_563017883899677_693926880_o.jpg"/>
+            <wp:cNvGraphicFramePr>
+              <a:graphicFrameLocks xmlns:a="http://schemas.openxmlformats.org/drawingml/2006/main" noChangeAspect="1"/>
+            </wp:cNvGraphicFramePr>
+            <a:graphic xmlns:a="http://schemas.openxmlformats.org/drawingml/2006/main">
+              <a:graphicData uri="http://schemas.openxmlformats.org/drawingml/2006/picture">
+                <pic:pic xmlns:pic="http://schemas.openxmlformats.org/drawingml/2006/picture">
+                  <pic:nvPicPr>
+                    <pic:cNvPr id="0" name="Picture 2" descr="C:\Users\Alan\Downloads\14446453_563017883899677_693926880_o.jpg"/>
+                    <pic:cNvPicPr>
+                      <a:picLocks noChangeAspect="1" noChangeArrowheads="1"/>
+                    </pic:cNvPicPr>
+                  </pic:nvPicPr>
+                  <pic:blipFill>
+                    <a:blip r:embed="rId8">
+                      <a:extLst>
+                        <a:ext uri="{28A0092B-C50C-407E-A947-70E740481C1C}">
+                          <a14:useLocalDpi xmlns:a14="http://schemas.microsoft.com/office/drawing/2010/main" val="0"/>
+                        </a:ext>
+                      </a:extLst>
+                    </a:blip>
+                    <a:srcRect/>
+                    <a:stretch>
+                      <a:fillRect/>
+                    </a:stretch>
+                  </pic:blipFill>
+                  <pic:spPr bwMode="auto">
+                    <a:xfrm>
+                      <a:off x="0" y="0"/>
+                      <a:ext cx="5400040" cy="2265596"/>
+                    </a:xfrm>
+                    <a:prstGeom prst="rect">
+                      <a:avLst/>
+                    </a:prstGeom>
+                    <a:noFill/>
+                    <a:ln>
+                      <a:noFill/>
+                    </a:ln>
+                  </pic:spPr>
+                </pic:pic>
+              </a:graphicData>
+            </a:graphic>
+          </wp:inline>
+        </w:drawing>
+      </w:r>
+    </w:p>
+    <w:p>
+      <w:pPr>
+        <w:rPr>
+          <w:rStyle w:val="Forte"/>
+          <w:color w:val="595959" w:themeColor="text1" w:themeTint="A6"/>
+        </w:rPr>
+      </w:pPr>
+      <w:r>
+        <w:rPr>
+          <w:rStyle w:val="Forte"/>
+          <w:color w:val="595959" w:themeColor="text1" w:themeTint="A6"/>
+        </w:rPr>
+        <w:t>Separadores:</w:t>
+      </w:r>
+    </w:p>
+    <w:p>
+      <w:pPr>
+        <w:rPr>
+          <w:rStyle w:val="Forte"/>
+        </w:rPr>
+      </w:pPr>
+      <w:r>
+        <w:rPr>
+          <w:rFonts w:ascii="Verdana" w:hAnsi="Verdana" w:cs="Arial"/>
+          <w:bCs/>
+          <w:noProof/>
+          <w:sz w:val="20"/>
+          <w:szCs w:val="20"/>
+          <w:lang w:eastAsia="pt-BR"/>
+        </w:rPr>
+        <w:drawing>
+          <wp:inline distT="0" distB="0" distL="0" distR="0">
+            <wp:extent cx="5400040" cy="2721884"/>
+            <wp:effectExtent l="0" t="0" r="0" b="2540"/>
+            <wp:docPr id="4" name="Imagem 4" descr="C:\Users\Alan\Downloads\14455769_563019017232897_1371565074_o.jpg"/>
+            <wp:cNvGraphicFramePr>
+              <a:graphicFrameLocks xmlns:a="http://schemas.openxmlformats.org/drawingml/2006/main" noChangeAspect="1"/>
+            </wp:cNvGraphicFramePr>
+            <a:graphic xmlns:a="http://schemas.openxmlformats.org/drawingml/2006/main">
+              <a:graphicData uri="http://schemas.openxmlformats.org/drawingml/2006/picture">
+                <pic:pic xmlns:pic="http://schemas.openxmlformats.org/drawingml/2006/picture">
+                  <pic:nvPicPr>
+                    <pic:cNvPr id="0" name="Picture 3" descr="C:\Users\Alan\Downloads\14455769_563019017232897_1371565074_o.jpg"/>
+                    <pic:cNvPicPr>
+                      <a:picLocks noChangeAspect="1" noChangeArrowheads="1"/>
+                    </pic:cNvPicPr>
+                  </pic:nvPicPr>
+                  <pic:blipFill>
+                    <a:blip r:embed="rId9">
+                      <a:extLst>
+                        <a:ext uri="{28A0092B-C50C-407E-A947-70E740481C1C}">
+                          <a14:useLocalDpi xmlns:a14="http://schemas.microsoft.com/office/drawing/2010/main" val="0"/>
+                        </a:ext>
+                      </a:extLst>
+                    </a:blip>
+                    <a:srcRect/>
+                    <a:stretch>
+                      <a:fillRect/>
+                    </a:stretch>
+                  </pic:blipFill>
+                  <pic:spPr bwMode="auto">
+                    <a:xfrm>
+                      <a:off x="0" y="0"/>
+                      <a:ext cx="5400040" cy="2721884"/>
+                    </a:xfrm>
+                    <a:prstGeom prst="rect">
+                      <a:avLst/>
+                    </a:prstGeom>
+                    <a:noFill/>
+                    <a:ln>
+                      <a:noFill/>
+                    </a:ln>
+                  </pic:spPr>
+                </pic:pic>
+              </a:graphicData>
+            </a:graphic>
+          </wp:inline>
+        </w:drawing>
+      </w:r>
+    </w:p>
+    <w:p>
+      <w:pPr>
+        <w:rPr>
+          <w:rStyle w:val="Forte"/>
+        </w:rPr>
+      </w:pPr>
+      <w:r>
+        <w:rPr>
+          <w:rStyle w:val="Forte"/>
+        </w:rPr>
+        <w:t>5. Crie um autômato único que aceite todas essas linguagens a partir de um mesmo estado inicial, mas que apresente um estado final diferenciado para cada uma delas.</w:t>
+      </w:r>
+    </w:p>
+    <w:p>
+      <w:pPr>
+        <w:rPr>
+          <w:rStyle w:val="Forte"/>
+        </w:rPr>
+      </w:pPr>
+      <w:r>
+        <w:rPr>
+          <w:rFonts w:ascii="Verdana" w:hAnsi="Verdana" w:cs="Arial"/>
+          <w:bCs/>
+          <w:noProof/>
+          <w:sz w:val="20"/>
+          <w:szCs w:val="20"/>
+          <w:lang w:eastAsia="pt-BR"/>
+        </w:rPr>
+        <w:lastRenderedPageBreak/>
+        <w:drawing>
+          <wp:inline distT="0" distB="0" distL="0" distR="0">
+            <wp:extent cx="5240020" cy="6098540"/>
+            <wp:effectExtent l="0" t="0" r="0" b="0"/>
+            <wp:docPr id="6" name="Imagem 6" descr="C:\Users\Alan\Downloads\14463631_563022890565843_509422853_n.jpg"/>
+            <wp:cNvGraphicFramePr>
+              <a:graphicFrameLocks xmlns:a="http://schemas.openxmlformats.org/drawingml/2006/main" noChangeAspect="1"/>
+            </wp:cNvGraphicFramePr>
+            <a:graphic xmlns:a="http://schemas.openxmlformats.org/drawingml/2006/main">
+              <a:graphicData uri="http://schemas.openxmlformats.org/drawingml/2006/picture">
+                <pic:pic xmlns:pic="http://schemas.openxmlformats.org/drawingml/2006/picture">
+                  <pic:nvPicPr>
+                    <pic:cNvPr id="0" name="Picture 5" descr="C:\Users\Alan\Downloads\14463631_563022890565843_509422853_n.jpg"/>
+                    <pic:cNvPicPr>
+                      <a:picLocks noChangeAspect="1" noChangeArrowheads="1"/>
+                    </pic:cNvPicPr>
+                  </pic:nvPicPr>
+                  <pic:blipFill>
+                    <a:blip r:embed="rId10">
+                      <a:extLst>
+                        <a:ext uri="{28A0092B-C50C-407E-A947-70E740481C1C}">
+                          <a14:useLocalDpi xmlns:a14="http://schemas.microsoft.com/office/drawing/2010/main" val="0"/>
+                        </a:ext>
+                      </a:extLst>
+                    </a:blip>
+                    <a:srcRect/>
+                    <a:stretch>
+                      <a:fillRect/>
+                    </a:stretch>
+                  </pic:blipFill>
+                  <pic:spPr bwMode="auto">
+                    <a:xfrm>
+                      <a:off x="0" y="0"/>
+                      <a:ext cx="5240020" cy="6098540"/>
+                    </a:xfrm>
+                    <a:prstGeom prst="rect">
+                      <a:avLst/>
+                    </a:prstGeom>
+                    <a:noFill/>
+                    <a:ln>
+                      <a:noFill/>
+                    </a:ln>
+                  </pic:spPr>
+                </pic:pic>
+              </a:graphicData>
+            </a:graphic>
+          </wp:inline>
+        </w:drawing>
+      </w:r>
+    </w:p>
+    <w:p>
+      <w:pPr>
+        <w:rPr>
+          <w:rStyle w:val="Forte"/>
+        </w:rPr>
+      </w:pPr>
+      <w:r>
+        <w:rPr>
+          <w:rStyle w:val="Forte"/>
+        </w:rPr>
+        <w:t>6. Transforme o autômato assim obtido em um transdutor, que emita como saída o átomo encontrado ao abandonar cada um dos estados finais para iniciar o reconhecimento de mais um átomo do texto.</w:t>
+      </w:r>
+    </w:p>
+    <w:p>
+      <w:pPr>
+        <w:rPr>
+          <w:rStyle w:val="Forte"/>
+        </w:rPr>
+      </w:pPr>
+      <w:r>
+        <w:rPr>
+          <w:rFonts w:ascii="Verdana" w:hAnsi="Verdana" w:cs="Arial"/>
+          <w:bCs/>
+          <w:noProof/>
+          <w:sz w:val="20"/>
+          <w:szCs w:val="20"/>
+          <w:lang w:eastAsia="pt-BR"/>
+        </w:rPr>
+        <w:lastRenderedPageBreak/>
+        <w:drawing>
+          <wp:inline distT="0" distB="0" distL="0" distR="0">
+            <wp:extent cx="5400040" cy="3078992"/>
+            <wp:effectExtent l="0" t="0" r="0" b="7620"/>
+            <wp:docPr id="7" name="Imagem 7" descr="C:\Users\Alan\Downloads\14513751_563035973897868_567860980_o.jpg"/>
+            <wp:cNvGraphicFramePr>
+              <a:graphicFrameLocks xmlns:a="http://schemas.openxmlformats.org/drawingml/2006/main" noChangeAspect="1"/>
+            </wp:cNvGraphicFramePr>
+            <a:graphic xmlns:a="http://schemas.openxmlformats.org/drawingml/2006/main">
+              <a:graphicData uri="http://schemas.openxmlformats.org/drawingml/2006/picture">
+                <pic:pic xmlns:pic="http://schemas.openxmlformats.org/drawingml/2006/picture">
+                  <pic:nvPicPr>
+                    <pic:cNvPr id="0" name="Picture 6" descr="C:\Users\Alan\Downloads\14513751_563035973897868_567860980_o.jpg"/>
+                    <pic:cNvPicPr>
+                      <a:picLocks noChangeAspect="1" noChangeArrowheads="1"/>
+                    </pic:cNvPicPr>
+                  </pic:nvPicPr>
+                  <pic:blipFill>
+                    <a:blip r:embed="rId11">
+                      <a:extLst>
+                        <a:ext uri="{28A0092B-C50C-407E-A947-70E740481C1C}">
+                          <a14:useLocalDpi xmlns:a14="http://schemas.microsoft.com/office/drawing/2010/main" val="0"/>
+                        </a:ext>
+                      </a:extLst>
+                    </a:blip>
+                    <a:srcRect/>
+                    <a:stretch>
+                      <a:fillRect/>
+                    </a:stretch>
+                  </pic:blipFill>
+                  <pic:spPr bwMode="auto">
+                    <a:xfrm>
+                      <a:off x="0" y="0"/>
+                      <a:ext cx="5400040" cy="3078992"/>
+                    </a:xfrm>
+                    <a:prstGeom prst="rect">
+                      <a:avLst/>
+                    </a:prstGeom>
+                    <a:noFill/>
+                    <a:ln>
+                      <a:noFill/>
+                    </a:ln>
+                  </pic:spPr>
+                </pic:pic>
+              </a:graphicData>
+            </a:graphic>
+          </wp:inline>
+        </w:drawing>
+      </w:r>
+    </w:p>
+    <w:p>
+      <w:pPr>
+        <w:rPr>
+          <w:rStyle w:val="Forte"/>
+        </w:rPr>
+      </w:pPr>
+      <w:r>
+        <w:rPr>
+          <w:rStyle w:val="Forte"/>
+        </w:rPr>
+        <w:t>7. Converta o transdutor assim obtido em uma sub-rotina, escrita na linguagem de programação de sua preferência. Não se esqueça que o final de cada átomo é determinado ao ser encontrado o primeiro símbolo do átomo ou do espaçador seguinte. Esse símbolo não pode ser perdido, devendo-se, portanto, tomar os cuidados de programação que forem necessários para reprocessá-los, apesar de já terem sido lidos pelo autômato.</w:t>
+      </w:r>
+    </w:p>
+    <w:p>
+      <w:pPr>
+        <w:rPr>
+          <w:rStyle w:val="Forte"/>
+        </w:rPr>
+      </w:pPr>
+      <w:r>
+        <w:rPr>
+          <w:rStyle w:val="Forte"/>
+        </w:rPr>
+        <w:t>8. Crie um programa principal que chame repetidamente a sub-rotina assim construída, e a aplique sobre um arquivo do tipo texto contendo o texto-fonte a ser analisado. Após cada chamada, esse programa principal deve imprimir as duas componentes do átomo extraído (o tipo e o valor do átomo encontrado). Faça o programa parar quando o programa principal receber do analisador léxico um átomo especial i</w:t>
+      </w:r>
       <w:bookmarkStart w:id="0" w:name="_GoBack"/>
       <w:bookmarkEnd w:id="0"/>
-    </w:p>
-    <w:p>
-      <w:pPr>
-        <w:spacing w:after="0"/>
-        <w:ind w:firstLine="708"/>
-        <w:rPr>
-          <w:rStyle w:val="Forte"/>
-        </w:rPr>
-      </w:pPr>
-    </w:p>
-    <w:p>
-      <w:pPr>
-        <w:rPr>
-          <w:rStyle w:val="Forte"/>
-        </w:rPr>
-      </w:pPr>
-      <w:r>
-        <w:rPr>
-          <w:rStyle w:val="Forte"/>
-        </w:rPr>
-        <w:t>3. Defina formalmente, através de expressões regulares sobre o conjunto de caracteres ASCII, a sintaxe de cada um dos tipos de átomos a serem extraídos do texto-fonte pelo analisador léxico, bem como de cada um dos espaçadores e comentários.</w:t>
-      </w:r>
-    </w:p>
-    <w:p>
-      <w:pPr>
-        <w:rPr>
-          <w:rStyle w:val="Forte"/>
-        </w:rPr>
-      </w:pPr>
-      <w:r>
-        <w:rPr>
-          <w:rStyle w:val="Forte"/>
-        </w:rPr>
-        <w:t>4. Converta cada uma das expressões regulares, assim obtidas, em autômatos finitos equivalentes que reconheçam as correspondentes linguagens por elas definidas.</w:t>
-      </w:r>
-    </w:p>
-    <w:p>
-      <w:pPr>
-        <w:rPr>
-          <w:rStyle w:val="Forte"/>
-        </w:rPr>
-      </w:pPr>
-      <w:r>
-        <w:rPr>
-          <w:rStyle w:val="Forte"/>
-        </w:rPr>
-        <w:t>5. Crie um autômato único que aceite todas essas linguagens a partir de um mesmo estado inicial, mas que apresente um estado final diferenciado para cada uma delas.</w:t>
-      </w:r>
-    </w:p>
-    <w:p>
-      <w:pPr>
-        <w:rPr>
-          <w:rStyle w:val="Forte"/>
-        </w:rPr>
-      </w:pPr>
-      <w:r>
-        <w:rPr>
-          <w:rStyle w:val="Forte"/>
-        </w:rPr>
-        <w:t>6. Transforme o autômato assim obtido em um transdutor, que emita como saída o átomo encontrado ao abandonar cada um dos estados finais para iniciar o reconhecimento de mais um átomo do texto.</w:t>
-      </w:r>
-    </w:p>
-    <w:p>
-      <w:pPr>
-        <w:rPr>
-          <w:rStyle w:val="Forte"/>
-        </w:rPr>
-      </w:pPr>
-      <w:r>
-        <w:rPr>
-          <w:rStyle w:val="Forte"/>
-        </w:rPr>
-        <w:t>7. Converta o transdutor assim obtido em uma sub-rotina, escrita na linguagem de programação de sua preferência. Não se esqueça que o final de cada átomo é determinado ao ser encontrado o primeiro símbolo do átomo ou do espaçador seguinte. Esse símbolo não pode ser perdido, devendo-se, portanto, tomar os cuidados de programação que forem necessários para reprocessá-los, apesar de já terem sido lidos pelo autômato.</w:t>
-      </w:r>
-    </w:p>
-    <w:p>
-      <w:pPr>
-        <w:rPr>
-          <w:rStyle w:val="Forte"/>
-        </w:rPr>
-      </w:pPr>
-      <w:r>
-        <w:rPr>
-          <w:rStyle w:val="Forte"/>
-        </w:rPr>
-        <w:lastRenderedPageBreak/>
-        <w:t>8. Crie um programa principal que chame repetidamente a sub-rotina assim construída, e a aplique sobre um arquivo do tipo texto contendo o texto-fonte a ser analisado. Após cada chamada, esse programa principal deve imprimir as duas componentes do átomo extraído (o tipo e o valor do átomo encontrado). Faça o programa parar quando o programa principal receber do analisador léxico um átomo especial indicativo da ausência de novos átomos no texto de entrada.</w:t>
-      </w:r>
-    </w:p>
-    <w:p>
-      <w:pPr>
-        <w:rPr>
-          <w:rStyle w:val="Forte"/>
-        </w:rPr>
-      </w:pPr>
-      <w:r>
-        <w:rPr>
-          <w:rStyle w:val="Forte"/>
-        </w:rPr>
-        <w:t>9. Relate detalhadamente o funcionamento do analisador léxico assim construído, incluindo no relatório: descrição teórica do programa; descrição da sua estrutura; descrição de seu funcionamento; descrição dos testes realizados e das saídas obtidas. 10.Explique como enriquecer esse analisador léxico com um expansor de macros do tipo #DEFINE, não paramétrico nem recursivo, mas que permita a qualquer macro chamar outras macros, de forma não cíclica. (O expansor de macros não precisa ser implementado).</w:t>
+      <w:r>
+        <w:rPr>
+          <w:rStyle w:val="Forte"/>
+        </w:rPr>
+        <w:t>ndicativo da ausência de novos átomos no texto de entrada.</w:t>
+      </w:r>
+    </w:p>
+    <w:p>
+      <w:pPr>
+        <w:rPr>
+          <w:rStyle w:val="Forte"/>
+        </w:rPr>
+      </w:pPr>
+      <w:r>
+        <w:rPr>
+          <w:rStyle w:val="Forte"/>
+        </w:rPr>
+        <w:t xml:space="preserve">9. Relate detalhadamente o funcionamento do analisador léxico assim construído, incluindo no relatório: descrição teórica do programa; descrição da sua estrutura; descrição de seu funcionamento; descrição dos testes realizados e das saídas </w:t>
+      </w:r>
+      <w:r>
+        <w:rPr>
+          <w:rStyle w:val="Forte"/>
+        </w:rPr>
+        <w:t>obtidas.</w:t>
+      </w:r>
+    </w:p>
+    <w:p>
+      <w:pPr>
+        <w:rPr>
+          <w:rStyle w:val="Forte"/>
+        </w:rPr>
+      </w:pPr>
+      <w:r>
+        <w:rPr>
+          <w:rStyle w:val="Forte"/>
+        </w:rPr>
+        <w:t>10.Explique como enriquecer esse analisador léxico com um expansor de macros do tipo #DEFINE, não paramétrico nem recursivo, mas que permita a qualquer macro chamar outras macros, de forma não cíclica. (O expansor de macros não precisa ser implementado).</w:t>
       </w:r>
     </w:p>
     <w:sectPr>
@@ -281,6 +1315,243 @@
     </w:sectPr>
   </w:body>
 </w:document>
+</file>
+
+<file path=word/numbering.xml><?xml version="1.0" encoding="utf-8"?>
+<w:numbering xmlns:wpc="http://schemas.microsoft.com/office/word/2010/wordprocessingCanvas" xmlns:mc="http://schemas.openxmlformats.org/markup-compatibility/2006" xmlns:o="urn:schemas-microsoft-com:office:office" xmlns:r="http://schemas.openxmlformats.org/officeDocument/2006/relationships" xmlns:m="http://schemas.openxmlformats.org/officeDocument/2006/math" xmlns:v="urn:schemas-microsoft-com:vml" xmlns:wp14="http://schemas.microsoft.com/office/word/2010/wordprocessingDrawing" xmlns:wp="http://schemas.openxmlformats.org/drawingml/2006/wordprocessingDrawing" xmlns:w10="urn:schemas-microsoft-com:office:word" xmlns:w="http://schemas.openxmlformats.org/wordprocessingml/2006/main" xmlns:w14="http://schemas.microsoft.com/office/word/2010/wordml" xmlns:wpg="http://schemas.microsoft.com/office/word/2010/wordprocessingGroup" xmlns:wpi="http://schemas.microsoft.com/office/word/2010/wordprocessingInk" xmlns:wne="http://schemas.microsoft.com/office/word/2006/wordml" xmlns:wps="http://schemas.microsoft.com/office/word/2010/wordprocessingShape" mc:Ignorable="w14 wp14">
+  <w:abstractNum w:abstractNumId="0">
+    <w:nsid w:val="03894966"/>
+    <w:multiLevelType w:val="hybridMultilevel"/>
+    <w:tmpl w:val="063A48D4"/>
+    <w:lvl w:ilvl="0" w:tplc="04160001">
+      <w:start w:val="1"/>
+      <w:numFmt w:val="bullet"/>
+      <w:lvlText w:val=""/>
+      <w:lvlJc w:val="left"/>
+      <w:pPr>
+        <w:ind w:left="1434" w:hanging="360"/>
+      </w:pPr>
+      <w:rPr>
+        <w:rFonts w:ascii="Symbol" w:hAnsi="Symbol" w:hint="default"/>
+      </w:rPr>
+    </w:lvl>
+    <w:lvl w:ilvl="1" w:tplc="04160003" w:tentative="1">
+      <w:start w:val="1"/>
+      <w:numFmt w:val="bullet"/>
+      <w:lvlText w:val="o"/>
+      <w:lvlJc w:val="left"/>
+      <w:pPr>
+        <w:ind w:left="2154" w:hanging="360"/>
+      </w:pPr>
+      <w:rPr>
+        <w:rFonts w:ascii="Courier New" w:hAnsi="Courier New" w:cs="Courier New" w:hint="default"/>
+      </w:rPr>
+    </w:lvl>
+    <w:lvl w:ilvl="2" w:tplc="04160005" w:tentative="1">
+      <w:start w:val="1"/>
+      <w:numFmt w:val="bullet"/>
+      <w:lvlText w:val=""/>
+      <w:lvlJc w:val="left"/>
+      <w:pPr>
+        <w:ind w:left="2874" w:hanging="360"/>
+      </w:pPr>
+      <w:rPr>
+        <w:rFonts w:ascii="Wingdings" w:hAnsi="Wingdings" w:hint="default"/>
+      </w:rPr>
+    </w:lvl>
+    <w:lvl w:ilvl="3" w:tplc="04160001" w:tentative="1">
+      <w:start w:val="1"/>
+      <w:numFmt w:val="bullet"/>
+      <w:lvlText w:val=""/>
+      <w:lvlJc w:val="left"/>
+      <w:pPr>
+        <w:ind w:left="3594" w:hanging="360"/>
+      </w:pPr>
+      <w:rPr>
+        <w:rFonts w:ascii="Symbol" w:hAnsi="Symbol" w:hint="default"/>
+      </w:rPr>
+    </w:lvl>
+    <w:lvl w:ilvl="4" w:tplc="04160003" w:tentative="1">
+      <w:start w:val="1"/>
+      <w:numFmt w:val="bullet"/>
+      <w:lvlText w:val="o"/>
+      <w:lvlJc w:val="left"/>
+      <w:pPr>
+        <w:ind w:left="4314" w:hanging="360"/>
+      </w:pPr>
+      <w:rPr>
+        <w:rFonts w:ascii="Courier New" w:hAnsi="Courier New" w:cs="Courier New" w:hint="default"/>
+      </w:rPr>
+    </w:lvl>
+    <w:lvl w:ilvl="5" w:tplc="04160005" w:tentative="1">
+      <w:start w:val="1"/>
+      <w:numFmt w:val="bullet"/>
+      <w:lvlText w:val=""/>
+      <w:lvlJc w:val="left"/>
+      <w:pPr>
+        <w:ind w:left="5034" w:hanging="360"/>
+      </w:pPr>
+      <w:rPr>
+        <w:rFonts w:ascii="Wingdings" w:hAnsi="Wingdings" w:hint="default"/>
+      </w:rPr>
+    </w:lvl>
+    <w:lvl w:ilvl="6" w:tplc="04160001" w:tentative="1">
+      <w:start w:val="1"/>
+      <w:numFmt w:val="bullet"/>
+      <w:lvlText w:val=""/>
+      <w:lvlJc w:val="left"/>
+      <w:pPr>
+        <w:ind w:left="5754" w:hanging="360"/>
+      </w:pPr>
+      <w:rPr>
+        <w:rFonts w:ascii="Symbol" w:hAnsi="Symbol" w:hint="default"/>
+      </w:rPr>
+    </w:lvl>
+    <w:lvl w:ilvl="7" w:tplc="04160003" w:tentative="1">
+      <w:start w:val="1"/>
+      <w:numFmt w:val="bullet"/>
+      <w:lvlText w:val="o"/>
+      <w:lvlJc w:val="left"/>
+      <w:pPr>
+        <w:ind w:left="6474" w:hanging="360"/>
+      </w:pPr>
+      <w:rPr>
+        <w:rFonts w:ascii="Courier New" w:hAnsi="Courier New" w:cs="Courier New" w:hint="default"/>
+      </w:rPr>
+    </w:lvl>
+    <w:lvl w:ilvl="8" w:tplc="04160005" w:tentative="1">
+      <w:start w:val="1"/>
+      <w:numFmt w:val="bullet"/>
+      <w:lvlText w:val=""/>
+      <w:lvlJc w:val="left"/>
+      <w:pPr>
+        <w:ind w:left="7194" w:hanging="360"/>
+      </w:pPr>
+      <w:rPr>
+        <w:rFonts w:ascii="Wingdings" w:hAnsi="Wingdings" w:hint="default"/>
+      </w:rPr>
+    </w:lvl>
+  </w:abstractNum>
+  <w:abstractNum w:abstractNumId="1">
+    <w:nsid w:val="348F21AF"/>
+    <w:multiLevelType w:val="hybridMultilevel"/>
+    <w:tmpl w:val="D4520158"/>
+    <w:lvl w:ilvl="0" w:tplc="04160001">
+      <w:start w:val="1"/>
+      <w:numFmt w:val="bullet"/>
+      <w:lvlText w:val=""/>
+      <w:lvlJc w:val="left"/>
+      <w:pPr>
+        <w:ind w:left="720" w:hanging="360"/>
+      </w:pPr>
+      <w:rPr>
+        <w:rFonts w:ascii="Symbol" w:hAnsi="Symbol" w:hint="default"/>
+      </w:rPr>
+    </w:lvl>
+    <w:lvl w:ilvl="1" w:tplc="04160003" w:tentative="1">
+      <w:start w:val="1"/>
+      <w:numFmt w:val="bullet"/>
+      <w:lvlText w:val="o"/>
+      <w:lvlJc w:val="left"/>
+      <w:pPr>
+        <w:ind w:left="1440" w:hanging="360"/>
+      </w:pPr>
+      <w:rPr>
+        <w:rFonts w:ascii="Courier New" w:hAnsi="Courier New" w:cs="Courier New" w:hint="default"/>
+      </w:rPr>
+    </w:lvl>
+    <w:lvl w:ilvl="2" w:tplc="04160005" w:tentative="1">
+      <w:start w:val="1"/>
+      <w:numFmt w:val="bullet"/>
+      <w:lvlText w:val=""/>
+      <w:lvlJc w:val="left"/>
+      <w:pPr>
+        <w:ind w:left="2160" w:hanging="360"/>
+      </w:pPr>
+      <w:rPr>
+        <w:rFonts w:ascii="Wingdings" w:hAnsi="Wingdings" w:hint="default"/>
+      </w:rPr>
+    </w:lvl>
+    <w:lvl w:ilvl="3" w:tplc="04160001" w:tentative="1">
+      <w:start w:val="1"/>
+      <w:numFmt w:val="bullet"/>
+      <w:lvlText w:val=""/>
+      <w:lvlJc w:val="left"/>
+      <w:pPr>
+        <w:ind w:left="2880" w:hanging="360"/>
+      </w:pPr>
+      <w:rPr>
+        <w:rFonts w:ascii="Symbol" w:hAnsi="Symbol" w:hint="default"/>
+      </w:rPr>
+    </w:lvl>
+    <w:lvl w:ilvl="4" w:tplc="04160003" w:tentative="1">
+      <w:start w:val="1"/>
+      <w:numFmt w:val="bullet"/>
+      <w:lvlText w:val="o"/>
+      <w:lvlJc w:val="left"/>
+      <w:pPr>
+        <w:ind w:left="3600" w:hanging="360"/>
+      </w:pPr>
+      <w:rPr>
+        <w:rFonts w:ascii="Courier New" w:hAnsi="Courier New" w:cs="Courier New" w:hint="default"/>
+      </w:rPr>
+    </w:lvl>
+    <w:lvl w:ilvl="5" w:tplc="04160005" w:tentative="1">
+      <w:start w:val="1"/>
+      <w:numFmt w:val="bullet"/>
+      <w:lvlText w:val=""/>
+      <w:lvlJc w:val="left"/>
+      <w:pPr>
+        <w:ind w:left="4320" w:hanging="360"/>
+      </w:pPr>
+      <w:rPr>
+        <w:rFonts w:ascii="Wingdings" w:hAnsi="Wingdings" w:hint="default"/>
+      </w:rPr>
+    </w:lvl>
+    <w:lvl w:ilvl="6" w:tplc="04160001" w:tentative="1">
+      <w:start w:val="1"/>
+      <w:numFmt w:val="bullet"/>
+      <w:lvlText w:val=""/>
+      <w:lvlJc w:val="left"/>
+      <w:pPr>
+        <w:ind w:left="5040" w:hanging="360"/>
+      </w:pPr>
+      <w:rPr>
+        <w:rFonts w:ascii="Symbol" w:hAnsi="Symbol" w:hint="default"/>
+      </w:rPr>
+    </w:lvl>
+    <w:lvl w:ilvl="7" w:tplc="04160003" w:tentative="1">
+      <w:start w:val="1"/>
+      <w:numFmt w:val="bullet"/>
+      <w:lvlText w:val="o"/>
+      <w:lvlJc w:val="left"/>
+      <w:pPr>
+        <w:ind w:left="5760" w:hanging="360"/>
+      </w:pPr>
+      <w:rPr>
+        <w:rFonts w:ascii="Courier New" w:hAnsi="Courier New" w:cs="Courier New" w:hint="default"/>
+      </w:rPr>
+    </w:lvl>
+    <w:lvl w:ilvl="8" w:tplc="04160005" w:tentative="1">
+      <w:start w:val="1"/>
+      <w:numFmt w:val="bullet"/>
+      <w:lvlText w:val=""/>
+      <w:lvlJc w:val="left"/>
+      <w:pPr>
+        <w:ind w:left="6480" w:hanging="360"/>
+      </w:pPr>
+      <w:rPr>
+        <w:rFonts w:ascii="Wingdings" w:hAnsi="Wingdings" w:hint="default"/>
+      </w:rPr>
+    </w:lvl>
+  </w:abstractNum>
+  <w:num w:numId="1">
+    <w:abstractNumId w:val="0"/>
+  </w:num>
+  <w:num w:numId="2">
+    <w:abstractNumId w:val="1"/>
+  </w:num>
+</w:numbering>
 </file>
 
 <file path=word/styles.xml><?xml version="1.0" encoding="utf-8"?>
@@ -508,6 +1779,36 @@
       <w:szCs w:val="20"/>
     </w:rPr>
   </w:style>
+  <w:style w:type="paragraph" w:styleId="Textodebalo">
+    <w:name w:val="Balloon Text"/>
+    <w:basedOn w:val="Normal"/>
+    <w:link w:val="TextodebaloChar"/>
+    <w:uiPriority w:val="99"/>
+    <w:semiHidden/>
+    <w:unhideWhenUsed/>
+    <w:rsid w:val="0010242E"/>
+    <w:pPr>
+      <w:spacing w:after="0" w:line="240" w:lineRule="auto"/>
+    </w:pPr>
+    <w:rPr>
+      <w:rFonts w:ascii="Tahoma" w:hAnsi="Tahoma" w:cs="Tahoma"/>
+      <w:sz w:val="16"/>
+      <w:szCs w:val="16"/>
+    </w:rPr>
+  </w:style>
+  <w:style w:type="character" w:customStyle="1" w:styleId="TextodebaloChar">
+    <w:name w:val="Texto de balão Char"/>
+    <w:basedOn w:val="Fontepargpadro"/>
+    <w:link w:val="Textodebalo"/>
+    <w:uiPriority w:val="99"/>
+    <w:semiHidden/>
+    <w:rsid w:val="0010242E"/>
+    <w:rPr>
+      <w:rFonts w:ascii="Tahoma" w:hAnsi="Tahoma" w:cs="Tahoma"/>
+      <w:sz w:val="16"/>
+      <w:szCs w:val="16"/>
+    </w:rPr>
+  </w:style>
 </w:styles>
 </file>
 
@@ -734,6 +2035,36 @@
       <w:bCs/>
       <w:sz w:val="20"/>
       <w:szCs w:val="20"/>
+    </w:rPr>
+  </w:style>
+  <w:style w:type="paragraph" w:styleId="Textodebalo">
+    <w:name w:val="Balloon Text"/>
+    <w:basedOn w:val="Normal"/>
+    <w:link w:val="TextodebaloChar"/>
+    <w:uiPriority w:val="99"/>
+    <w:semiHidden/>
+    <w:unhideWhenUsed/>
+    <w:rsid w:val="0010242E"/>
+    <w:pPr>
+      <w:spacing w:after="0" w:line="240" w:lineRule="auto"/>
+    </w:pPr>
+    <w:rPr>
+      <w:rFonts w:ascii="Tahoma" w:hAnsi="Tahoma" w:cs="Tahoma"/>
+      <w:sz w:val="16"/>
+      <w:szCs w:val="16"/>
+    </w:rPr>
+  </w:style>
+  <w:style w:type="character" w:customStyle="1" w:styleId="TextodebaloChar">
+    <w:name w:val="Texto de balão Char"/>
+    <w:basedOn w:val="Fontepargpadro"/>
+    <w:link w:val="Textodebalo"/>
+    <w:uiPriority w:val="99"/>
+    <w:semiHidden/>
+    <w:rsid w:val="0010242E"/>
+    <w:rPr>
+      <w:rFonts w:ascii="Tahoma" w:hAnsi="Tahoma" w:cs="Tahoma"/>
+      <w:sz w:val="16"/>
+      <w:szCs w:val="16"/>
     </w:rPr>
   </w:style>
 </w:styles>

</xml_diff>